<commit_message>
add adss on user
</commit_message>
<xml_diff>
--- a/storage/docx/adss.docx
+++ b/storage/docx/adss.docx
@@ -1,6 +1,6 @@
 
 <file path=word/document.xml><?xml version="1.0" encoding="utf-8"?>
-<w:document xmlns:wpc="http://schemas.microsoft.com/office/word/2010/wordprocessingCanvas" xmlns:cx="http://schemas.microsoft.com/office/drawing/2014/chartex" xmlns:cx1="http://schemas.microsoft.com/office/drawing/2015/9/8/chartex" xmlns:cx2="http://schemas.microsoft.com/office/drawing/2015/10/21/chartex" xmlns:mc="http://schemas.openxmlformats.org/markup-compatibility/2006" xmlns:o="urn:schemas-microsoft-com:office:office" xmlns:r="http://schemas.openxmlformats.org/officeDocument/2006/relationships" xmlns:m="http://schemas.openxmlformats.org/officeDocument/2006/math" xmlns:v="urn:schemas-microsoft-com:vml" xmlns:wp14="http://schemas.microsoft.com/office/word/2010/wordprocessingDrawing" xmlns:wp="http://schemas.openxmlformats.org/drawingml/2006/wordprocessingDrawing" xmlns:w10="urn:schemas-microsoft-com:office:word" xmlns:w="http://schemas.openxmlformats.org/wordprocessingml/2006/main" xmlns:w14="http://schemas.microsoft.com/office/word/2010/wordml" xmlns:w15="http://schemas.microsoft.com/office/word/2012/wordml" xmlns:w16se="http://schemas.microsoft.com/office/word/2015/wordml/symex" xmlns:wpg="http://schemas.microsoft.com/office/word/2010/wordprocessingGroup" xmlns:wpi="http://schemas.microsoft.com/office/word/2010/wordprocessingInk" xmlns:wne="http://schemas.microsoft.com/office/word/2006/wordml" xmlns:wps="http://schemas.microsoft.com/office/word/2010/wordprocessingShape" mc:Ignorable="w14 w15 w16se wp14">
+<w:document xmlns:wpc="http://schemas.microsoft.com/office/word/2010/wordprocessingCanvas" xmlns:cx="http://schemas.microsoft.com/office/drawing/2014/chartex" xmlns:cx1="http://schemas.microsoft.com/office/drawing/2015/9/8/chartex" xmlns:cx2="http://schemas.microsoft.com/office/drawing/2015/10/21/chartex" xmlns:cx3="http://schemas.microsoft.com/office/drawing/2016/5/9/chartex" xmlns:cx4="http://schemas.microsoft.com/office/drawing/2016/5/10/chartex" xmlns:cx5="http://schemas.microsoft.com/office/drawing/2016/5/11/chartex" xmlns:cx6="http://schemas.microsoft.com/office/drawing/2016/5/12/chartex" xmlns:cx7="http://schemas.microsoft.com/office/drawing/2016/5/13/chartex" xmlns:cx8="http://schemas.microsoft.com/office/drawing/2016/5/14/chartex" xmlns:mc="http://schemas.openxmlformats.org/markup-compatibility/2006" xmlns:aink="http://schemas.microsoft.com/office/drawing/2016/ink" xmlns:am3d="http://schemas.microsoft.com/office/drawing/2017/model3d" xmlns:o="urn:schemas-microsoft-com:office:office" xmlns:r="http://schemas.openxmlformats.org/officeDocument/2006/relationships" xmlns:m="http://schemas.openxmlformats.org/officeDocument/2006/math" xmlns:v="urn:schemas-microsoft-com:vml" xmlns:wp14="http://schemas.microsoft.com/office/word/2010/wordprocessingDrawing" xmlns:wp="http://schemas.openxmlformats.org/drawingml/2006/wordprocessingDrawing" xmlns:w10="urn:schemas-microsoft-com:office:word" xmlns:w="http://schemas.openxmlformats.org/wordprocessingml/2006/main" xmlns:w14="http://schemas.microsoft.com/office/word/2010/wordml" xmlns:w15="http://schemas.microsoft.com/office/word/2012/wordml" xmlns:w16cex="http://schemas.microsoft.com/office/word/2018/wordml/cex" xmlns:w16cid="http://schemas.microsoft.com/office/word/2016/wordml/cid" xmlns:w16="http://schemas.microsoft.com/office/word/2018/wordml" xmlns:w16sdtdh="http://schemas.microsoft.com/office/word/2020/wordml/sdtdatahash" xmlns:w16se="http://schemas.microsoft.com/office/word/2015/wordml/symex" xmlns:wpg="http://schemas.microsoft.com/office/word/2010/wordprocessingGroup" xmlns:wpi="http://schemas.microsoft.com/office/word/2010/wordprocessingInk" xmlns:wne="http://schemas.microsoft.com/office/word/2006/wordml" xmlns:wps="http://schemas.microsoft.com/office/word/2010/wordprocessingShape" mc:Ignorable="w14 w15 w16se w16cid w16 w16cex w16sdtdh wp14">
   <w:body>
     <w:p>
       <w:pPr>
@@ -16,7 +16,7 @@
           <w:lang w:eastAsia="en-PH"/>
         </w:rPr>
         <w:drawing>
-          <wp:anchor distT="0" distB="0" distL="114300" distR="114300" simplePos="0" relativeHeight="251658240" behindDoc="0" locked="0" layoutInCell="1" allowOverlap="1">
+          <wp:anchor distT="0" distB="0" distL="114300" distR="114300" simplePos="0" relativeHeight="251658240" behindDoc="0" locked="0" layoutInCell="1" allowOverlap="1" wp14:anchorId="18FC0B5E" wp14:editId="184CDEE1">
             <wp:simplePos x="0" y="0"/>
             <wp:positionH relativeFrom="margin">
               <wp:align>left</wp:align>
@@ -980,6 +980,7 @@
     <w:p>
       <w:pPr>
         <w:spacing w:after="0"/>
+        <w:jc w:val="both"/>
         <w:rPr>
           <w:rFonts w:ascii="Times New Roman" w:hAnsi="Times New Roman" w:cs="Times New Roman"/>
         </w:rPr>
@@ -1117,6 +1118,7 @@
     <w:p>
       <w:pPr>
         <w:spacing w:after="0"/>
+        <w:jc w:val="both"/>
         <w:rPr>
           <w:rFonts w:ascii="Times New Roman" w:hAnsi="Times New Roman" w:cs="Times New Roman"/>
         </w:rPr>
@@ -1125,15 +1127,7 @@
         <w:rPr>
           <w:rFonts w:ascii="Times New Roman" w:hAnsi="Times New Roman" w:cs="Times New Roman"/>
         </w:rPr>
-        <w:t xml:space="preserve">I hereby certify that the forgoing information is true and correct, signed in person. If the application shall be approved, the insurance shall be deemed based upon the information contained herein. I further agree that PCIC reserves the right to reject and/or void the insurance if found that there will be fraud, </w:t>
-      </w:r>
-      <w:bookmarkStart w:id="0" w:name="_GoBack"/>
-      <w:bookmarkEnd w:id="0"/>
-      <w:r>
-        <w:rPr>
-          <w:rFonts w:ascii="Times New Roman" w:hAnsi="Times New Roman" w:cs="Times New Roman"/>
-        </w:rPr>
-        <w:t>concealment or misrepresentation on this information.</w:t>
+        <w:t>I hereby certify that the forgoing information is true and correct, signed in person. If the application shall be approved, the insurance shall be deemed based upon the information contained herein. I further agree that PCIC reserves the right to reject and/or void the insurance if found that there will be fraud, concealment or misrepresentation on this information.</w:t>
       </w:r>
     </w:p>
     <w:p>
@@ -1282,7 +1276,7 @@
 </file>
 
 <file path=word/endnotes.xml><?xml version="1.0" encoding="utf-8"?>
-<w:endnotes xmlns:wpc="http://schemas.microsoft.com/office/word/2010/wordprocessingCanvas" xmlns:cx="http://schemas.microsoft.com/office/drawing/2014/chartex" xmlns:cx1="http://schemas.microsoft.com/office/drawing/2015/9/8/chartex" xmlns:cx2="http://schemas.microsoft.com/office/drawing/2015/10/21/chartex" xmlns:mc="http://schemas.openxmlformats.org/markup-compatibility/2006" xmlns:o="urn:schemas-microsoft-com:office:office" xmlns:r="http://schemas.openxmlformats.org/officeDocument/2006/relationships" xmlns:m="http://schemas.openxmlformats.org/officeDocument/2006/math" xmlns:v="urn:schemas-microsoft-com:vml" xmlns:wp14="http://schemas.microsoft.com/office/word/2010/wordprocessingDrawing" xmlns:wp="http://schemas.openxmlformats.org/drawingml/2006/wordprocessingDrawing" xmlns:w10="urn:schemas-microsoft-com:office:word" xmlns:w="http://schemas.openxmlformats.org/wordprocessingml/2006/main" xmlns:w14="http://schemas.microsoft.com/office/word/2010/wordml" xmlns:w15="http://schemas.microsoft.com/office/word/2012/wordml" xmlns:w16se="http://schemas.microsoft.com/office/word/2015/wordml/symex" xmlns:wpg="http://schemas.microsoft.com/office/word/2010/wordprocessingGroup" xmlns:wpi="http://schemas.microsoft.com/office/word/2010/wordprocessingInk" xmlns:wne="http://schemas.microsoft.com/office/word/2006/wordml" xmlns:wps="http://schemas.microsoft.com/office/word/2010/wordprocessingShape" mc:Ignorable="w14 w15 w16se wp14">
+<w:endnotes xmlns:wpc="http://schemas.microsoft.com/office/word/2010/wordprocessingCanvas" xmlns:cx="http://schemas.microsoft.com/office/drawing/2014/chartex" xmlns:cx1="http://schemas.microsoft.com/office/drawing/2015/9/8/chartex" xmlns:cx2="http://schemas.microsoft.com/office/drawing/2015/10/21/chartex" xmlns:cx3="http://schemas.microsoft.com/office/drawing/2016/5/9/chartex" xmlns:cx4="http://schemas.microsoft.com/office/drawing/2016/5/10/chartex" xmlns:cx5="http://schemas.microsoft.com/office/drawing/2016/5/11/chartex" xmlns:cx6="http://schemas.microsoft.com/office/drawing/2016/5/12/chartex" xmlns:cx7="http://schemas.microsoft.com/office/drawing/2016/5/13/chartex" xmlns:cx8="http://schemas.microsoft.com/office/drawing/2016/5/14/chartex" xmlns:mc="http://schemas.openxmlformats.org/markup-compatibility/2006" xmlns:aink="http://schemas.microsoft.com/office/drawing/2016/ink" xmlns:am3d="http://schemas.microsoft.com/office/drawing/2017/model3d" xmlns:o="urn:schemas-microsoft-com:office:office" xmlns:r="http://schemas.openxmlformats.org/officeDocument/2006/relationships" xmlns:m="http://schemas.openxmlformats.org/officeDocument/2006/math" xmlns:v="urn:schemas-microsoft-com:vml" xmlns:wp14="http://schemas.microsoft.com/office/word/2010/wordprocessingDrawing" xmlns:wp="http://schemas.openxmlformats.org/drawingml/2006/wordprocessingDrawing" xmlns:w10="urn:schemas-microsoft-com:office:word" xmlns:w="http://schemas.openxmlformats.org/wordprocessingml/2006/main" xmlns:w14="http://schemas.microsoft.com/office/word/2010/wordml" xmlns:w15="http://schemas.microsoft.com/office/word/2012/wordml" xmlns:w16cex="http://schemas.microsoft.com/office/word/2018/wordml/cex" xmlns:w16cid="http://schemas.microsoft.com/office/word/2016/wordml/cid" xmlns:w16="http://schemas.microsoft.com/office/word/2018/wordml" xmlns:w16sdtdh="http://schemas.microsoft.com/office/word/2020/wordml/sdtdatahash" xmlns:w16se="http://schemas.microsoft.com/office/word/2015/wordml/symex" xmlns:wpg="http://schemas.microsoft.com/office/word/2010/wordprocessingGroup" xmlns:wpi="http://schemas.microsoft.com/office/word/2010/wordprocessingInk" xmlns:wne="http://schemas.microsoft.com/office/word/2006/wordml" xmlns:wps="http://schemas.microsoft.com/office/word/2010/wordprocessingShape" mc:Ignorable="w14 w15 w16se w16cid w16 w16cex w16sdtdh wp14">
   <w:endnote w:type="separator" w:id="-1">
     <w:p>
       <w:pPr>
@@ -1307,7 +1301,7 @@
 </file>
 
 <file path=word/footnotes.xml><?xml version="1.0" encoding="utf-8"?>
-<w:footnotes xmlns:wpc="http://schemas.microsoft.com/office/word/2010/wordprocessingCanvas" xmlns:cx="http://schemas.microsoft.com/office/drawing/2014/chartex" xmlns:cx1="http://schemas.microsoft.com/office/drawing/2015/9/8/chartex" xmlns:cx2="http://schemas.microsoft.com/office/drawing/2015/10/21/chartex" xmlns:mc="http://schemas.openxmlformats.org/markup-compatibility/2006" xmlns:o="urn:schemas-microsoft-com:office:office" xmlns:r="http://schemas.openxmlformats.org/officeDocument/2006/relationships" xmlns:m="http://schemas.openxmlformats.org/officeDocument/2006/math" xmlns:v="urn:schemas-microsoft-com:vml" xmlns:wp14="http://schemas.microsoft.com/office/word/2010/wordprocessingDrawing" xmlns:wp="http://schemas.openxmlformats.org/drawingml/2006/wordprocessingDrawing" xmlns:w10="urn:schemas-microsoft-com:office:word" xmlns:w="http://schemas.openxmlformats.org/wordprocessingml/2006/main" xmlns:w14="http://schemas.microsoft.com/office/word/2010/wordml" xmlns:w15="http://schemas.microsoft.com/office/word/2012/wordml" xmlns:w16se="http://schemas.microsoft.com/office/word/2015/wordml/symex" xmlns:wpg="http://schemas.microsoft.com/office/word/2010/wordprocessingGroup" xmlns:wpi="http://schemas.microsoft.com/office/word/2010/wordprocessingInk" xmlns:wne="http://schemas.microsoft.com/office/word/2006/wordml" xmlns:wps="http://schemas.microsoft.com/office/word/2010/wordprocessingShape" mc:Ignorable="w14 w15 w16se wp14">
+<w:footnotes xmlns:wpc="http://schemas.microsoft.com/office/word/2010/wordprocessingCanvas" xmlns:cx="http://schemas.microsoft.com/office/drawing/2014/chartex" xmlns:cx1="http://schemas.microsoft.com/office/drawing/2015/9/8/chartex" xmlns:cx2="http://schemas.microsoft.com/office/drawing/2015/10/21/chartex" xmlns:cx3="http://schemas.microsoft.com/office/drawing/2016/5/9/chartex" xmlns:cx4="http://schemas.microsoft.com/office/drawing/2016/5/10/chartex" xmlns:cx5="http://schemas.microsoft.com/office/drawing/2016/5/11/chartex" xmlns:cx6="http://schemas.microsoft.com/office/drawing/2016/5/12/chartex" xmlns:cx7="http://schemas.microsoft.com/office/drawing/2016/5/13/chartex" xmlns:cx8="http://schemas.microsoft.com/office/drawing/2016/5/14/chartex" xmlns:mc="http://schemas.openxmlformats.org/markup-compatibility/2006" xmlns:aink="http://schemas.microsoft.com/office/drawing/2016/ink" xmlns:am3d="http://schemas.microsoft.com/office/drawing/2017/model3d" xmlns:o="urn:schemas-microsoft-com:office:office" xmlns:r="http://schemas.openxmlformats.org/officeDocument/2006/relationships" xmlns:m="http://schemas.openxmlformats.org/officeDocument/2006/math" xmlns:v="urn:schemas-microsoft-com:vml" xmlns:wp14="http://schemas.microsoft.com/office/word/2010/wordprocessingDrawing" xmlns:wp="http://schemas.openxmlformats.org/drawingml/2006/wordprocessingDrawing" xmlns:w10="urn:schemas-microsoft-com:office:word" xmlns:w="http://schemas.openxmlformats.org/wordprocessingml/2006/main" xmlns:w14="http://schemas.microsoft.com/office/word/2010/wordml" xmlns:w15="http://schemas.microsoft.com/office/word/2012/wordml" xmlns:w16cex="http://schemas.microsoft.com/office/word/2018/wordml/cex" xmlns:w16cid="http://schemas.microsoft.com/office/word/2016/wordml/cid" xmlns:w16="http://schemas.microsoft.com/office/word/2018/wordml" xmlns:w16sdtdh="http://schemas.microsoft.com/office/word/2020/wordml/sdtdatahash" xmlns:w16se="http://schemas.microsoft.com/office/word/2015/wordml/symex" xmlns:wpg="http://schemas.microsoft.com/office/word/2010/wordprocessingGroup" xmlns:wpi="http://schemas.microsoft.com/office/word/2010/wordprocessingInk" xmlns:wne="http://schemas.microsoft.com/office/word/2006/wordml" xmlns:wps="http://schemas.microsoft.com/office/word/2010/wordprocessingShape" mc:Ignorable="w14 w15 w16se w16cid w16 w16cex w16sdtdh wp14">
   <w:footnote w:type="separator" w:id="-1">
     <w:p>
       <w:pPr>
@@ -1332,7 +1326,7 @@
 </file>
 
 <file path=word/header1.xml><?xml version="1.0" encoding="utf-8"?>
-<w:hdr xmlns:wpc="http://schemas.microsoft.com/office/word/2010/wordprocessingCanvas" xmlns:cx="http://schemas.microsoft.com/office/drawing/2014/chartex" xmlns:cx1="http://schemas.microsoft.com/office/drawing/2015/9/8/chartex" xmlns:cx2="http://schemas.microsoft.com/office/drawing/2015/10/21/chartex" xmlns:mc="http://schemas.openxmlformats.org/markup-compatibility/2006" xmlns:o="urn:schemas-microsoft-com:office:office" xmlns:r="http://schemas.openxmlformats.org/officeDocument/2006/relationships" xmlns:m="http://schemas.openxmlformats.org/officeDocument/2006/math" xmlns:v="urn:schemas-microsoft-com:vml" xmlns:wp14="http://schemas.microsoft.com/office/word/2010/wordprocessingDrawing" xmlns:wp="http://schemas.openxmlformats.org/drawingml/2006/wordprocessingDrawing" xmlns:w10="urn:schemas-microsoft-com:office:word" xmlns:w="http://schemas.openxmlformats.org/wordprocessingml/2006/main" xmlns:w14="http://schemas.microsoft.com/office/word/2010/wordml" xmlns:w15="http://schemas.microsoft.com/office/word/2012/wordml" xmlns:w16se="http://schemas.microsoft.com/office/word/2015/wordml/symex" xmlns:wpg="http://schemas.microsoft.com/office/word/2010/wordprocessingGroup" xmlns:wpi="http://schemas.microsoft.com/office/word/2010/wordprocessingInk" xmlns:wne="http://schemas.microsoft.com/office/word/2006/wordml" xmlns:wps="http://schemas.microsoft.com/office/word/2010/wordprocessingShape" mc:Ignorable="w14 w15 w16se wp14">
+<w:hdr xmlns:wpc="http://schemas.microsoft.com/office/word/2010/wordprocessingCanvas" xmlns:cx="http://schemas.microsoft.com/office/drawing/2014/chartex" xmlns:cx1="http://schemas.microsoft.com/office/drawing/2015/9/8/chartex" xmlns:cx2="http://schemas.microsoft.com/office/drawing/2015/10/21/chartex" xmlns:cx3="http://schemas.microsoft.com/office/drawing/2016/5/9/chartex" xmlns:cx4="http://schemas.microsoft.com/office/drawing/2016/5/10/chartex" xmlns:cx5="http://schemas.microsoft.com/office/drawing/2016/5/11/chartex" xmlns:cx6="http://schemas.microsoft.com/office/drawing/2016/5/12/chartex" xmlns:cx7="http://schemas.microsoft.com/office/drawing/2016/5/13/chartex" xmlns:cx8="http://schemas.microsoft.com/office/drawing/2016/5/14/chartex" xmlns:mc="http://schemas.openxmlformats.org/markup-compatibility/2006" xmlns:aink="http://schemas.microsoft.com/office/drawing/2016/ink" xmlns:am3d="http://schemas.microsoft.com/office/drawing/2017/model3d" xmlns:o="urn:schemas-microsoft-com:office:office" xmlns:r="http://schemas.openxmlformats.org/officeDocument/2006/relationships" xmlns:m="http://schemas.openxmlformats.org/officeDocument/2006/math" xmlns:v="urn:schemas-microsoft-com:vml" xmlns:wp14="http://schemas.microsoft.com/office/word/2010/wordprocessingDrawing" xmlns:wp="http://schemas.openxmlformats.org/drawingml/2006/wordprocessingDrawing" xmlns:w10="urn:schemas-microsoft-com:office:word" xmlns:w="http://schemas.openxmlformats.org/wordprocessingml/2006/main" xmlns:w14="http://schemas.microsoft.com/office/word/2010/wordml" xmlns:w15="http://schemas.microsoft.com/office/word/2012/wordml" xmlns:w16cex="http://schemas.microsoft.com/office/word/2018/wordml/cex" xmlns:w16cid="http://schemas.microsoft.com/office/word/2016/wordml/cid" xmlns:w16="http://schemas.microsoft.com/office/word/2018/wordml" xmlns:w16sdtdh="http://schemas.microsoft.com/office/word/2020/wordml/sdtdatahash" xmlns:w16se="http://schemas.microsoft.com/office/word/2015/wordml/symex" xmlns:wpg="http://schemas.microsoft.com/office/word/2010/wordprocessingGroup" xmlns:wpi="http://schemas.microsoft.com/office/word/2010/wordprocessingInk" xmlns:wne="http://schemas.microsoft.com/office/word/2006/wordml" xmlns:wps="http://schemas.microsoft.com/office/word/2010/wordprocessingShape" mc:Ignorable="w14 w15 w16se w16cid w16 w16cex w16sdtdh wp14">
   <w:p>
     <w:pPr>
       <w:pStyle w:val="Header"/>
@@ -1361,7 +1355,7 @@
 </file>
 
 <file path=word/styles.xml><?xml version="1.0" encoding="utf-8"?>
-<w:styles xmlns:mc="http://schemas.openxmlformats.org/markup-compatibility/2006" xmlns:r="http://schemas.openxmlformats.org/officeDocument/2006/relationships" xmlns:w="http://schemas.openxmlformats.org/wordprocessingml/2006/main" xmlns:w14="http://schemas.microsoft.com/office/word/2010/wordml" xmlns:w15="http://schemas.microsoft.com/office/word/2012/wordml" xmlns:w16se="http://schemas.microsoft.com/office/word/2015/wordml/symex" mc:Ignorable="w14 w15 w16se">
+<w:styles xmlns:mc="http://schemas.openxmlformats.org/markup-compatibility/2006" xmlns:r="http://schemas.openxmlformats.org/officeDocument/2006/relationships" xmlns:w="http://schemas.openxmlformats.org/wordprocessingml/2006/main" xmlns:w14="http://schemas.microsoft.com/office/word/2010/wordml" xmlns:w15="http://schemas.microsoft.com/office/word/2012/wordml" xmlns:w16cex="http://schemas.microsoft.com/office/word/2018/wordml/cex" xmlns:w16cid="http://schemas.microsoft.com/office/word/2016/wordml/cid" xmlns:w16="http://schemas.microsoft.com/office/word/2018/wordml" xmlns:w16sdtdh="http://schemas.microsoft.com/office/word/2020/wordml/sdtdatahash" xmlns:w16se="http://schemas.microsoft.com/office/word/2015/wordml/symex" mc:Ignorable="w14 w15 w16se w16cid w16 w16cex w16sdtdh">
   <w:docDefaults>
     <w:rPrDefault>
       <w:rPr>
@@ -1377,7 +1371,7 @@
       </w:pPr>
     </w:pPrDefault>
   </w:docDefaults>
-  <w:latentStyles w:defLockedState="0" w:defUIPriority="99" w:defSemiHidden="0" w:defUnhideWhenUsed="0" w:defQFormat="0" w:count="372">
+  <w:latentStyles w:defLockedState="0" w:defUIPriority="99" w:defSemiHidden="0" w:defUnhideWhenUsed="0" w:defQFormat="0" w:count="376">
     <w:lsdException w:name="Normal" w:uiPriority="0" w:qFormat="1"/>
     <w:lsdException w:name="heading 1" w:uiPriority="9" w:qFormat="1"/>
     <w:lsdException w:name="heading 2" w:semiHidden="1" w:uiPriority="9" w:unhideWhenUsed="1" w:qFormat="1"/>
@@ -1483,7 +1477,6 @@
     <w:lsdException w:name="HTML Sample" w:semiHidden="1" w:unhideWhenUsed="1"/>
     <w:lsdException w:name="HTML Typewriter" w:semiHidden="1" w:unhideWhenUsed="1"/>
     <w:lsdException w:name="HTML Variable" w:semiHidden="1" w:unhideWhenUsed="1"/>
-    <w:lsdException w:name="Normal Table" w:semiHidden="1" w:unhideWhenUsed="1"/>
     <w:lsdException w:name="annotation subject" w:semiHidden="1" w:unhideWhenUsed="1"/>
     <w:lsdException w:name="No List" w:semiHidden="1" w:unhideWhenUsed="1"/>
     <w:lsdException w:name="Outline List 1" w:semiHidden="1" w:unhideWhenUsed="1"/>
@@ -1527,10 +1520,8 @@
     <w:lsdException w:name="Table Elegant" w:semiHidden="1" w:unhideWhenUsed="1"/>
     <w:lsdException w:name="Table Professional" w:semiHidden="1" w:unhideWhenUsed="1"/>
     <w:lsdException w:name="Table Subtle 1" w:semiHidden="1" w:unhideWhenUsed="1"/>
-    <w:lsdException w:name="Table Subtle 2" w:semiHidden="1" w:unhideWhenUsed="1"/>
     <w:lsdException w:name="Table Web 1" w:semiHidden="1" w:unhideWhenUsed="1"/>
     <w:lsdException w:name="Table Web 2" w:semiHidden="1" w:unhideWhenUsed="1"/>
-    <w:lsdException w:name="Table Web 3" w:semiHidden="1" w:unhideWhenUsed="1"/>
     <w:lsdException w:name="Balloon Text" w:semiHidden="1" w:unhideWhenUsed="1"/>
     <w:lsdException w:name="Table Grid" w:uiPriority="39"/>
     <w:lsdException w:name="Table Theme" w:semiHidden="1" w:unhideWhenUsed="1"/>
@@ -1750,6 +1741,10 @@
     <w:lsdException w:name="List Table 6 Colorful Accent 6" w:uiPriority="51"/>
     <w:lsdException w:name="List Table 7 Colorful Accent 6" w:uiPriority="52"/>
     <w:lsdException w:name="Mention" w:semiHidden="1" w:unhideWhenUsed="1"/>
+    <w:lsdException w:name="Smart Hyperlink" w:semiHidden="1" w:unhideWhenUsed="1"/>
+    <w:lsdException w:name="Hashtag" w:semiHidden="1" w:unhideWhenUsed="1"/>
+    <w:lsdException w:name="Unresolved Mention" w:semiHidden="1" w:unhideWhenUsed="1"/>
+    <w:lsdException w:name="Smart Link" w:semiHidden="1" w:unhideWhenUsed="1"/>
   </w:latentStyles>
   <w:style w:type="paragraph" w:default="1" w:styleId="Normal">
     <w:name w:val="Normal"/>

</xml_diff>